<commit_message>
Create DOM03 Vis Kalender, ret UC03
Closes #95

Co-Authored-By: Rasmus Jannerup <rasm211d@users.noreply.github.com>
</commit_message>
<xml_diff>
--- a/02 Requirements & Analysis/UC03 Vis Kalender.docx
+++ b/02 Requirements & Analysis/UC03 Vis Kalender.docx
@@ -463,6 +463,9 @@
           <w:p>
             <w:pPr>
               <w:widowControl w:val="0"/>
+              <w:rPr>
+                <w:lang w:val="da-DK"/>
+              </w:rPr>
             </w:pPr>
             <w:r>
               <w:rPr>
@@ -628,13 +631,25 @@
               <w:rPr>
                 <w:lang w:val="da-DK"/>
               </w:rPr>
-              <w:t>Patienten får præsenteret sin kalender og kan se</w:t>
-            </w:r>
-            <w:r>
-              <w:rPr>
-                <w:lang w:val="da-DK"/>
-              </w:rPr>
-              <w:t xml:space="preserve"> og til/fravælge</w:t>
+              <w:t>Patienten får præsenteret sin kalender</w:t>
+            </w:r>
+            <w:r>
+              <w:rPr>
+                <w:lang w:val="da-DK"/>
+              </w:rPr>
+              <w:t xml:space="preserve"> </w:t>
+            </w:r>
+            <w:r>
+              <w:rPr>
+                <w:lang w:val="da-DK"/>
+              </w:rPr>
+              <w:t xml:space="preserve">og </w:t>
+            </w:r>
+            <w:r>
+              <w:rPr>
+                <w:lang w:val="da-DK"/>
+              </w:rPr>
+              <w:t>filtrere</w:t>
             </w:r>
             <w:r>
               <w:rPr>
@@ -750,6 +765,12 @@
               <w:rPr>
                 <w:lang w:val="da-DK"/>
               </w:rPr>
+              <w:t>er</w:t>
+            </w:r>
+            <w:r>
+              <w:rPr>
+                <w:lang w:val="da-DK"/>
+              </w:rPr>
               <w:t xml:space="preserve"> kalender</w:t>
             </w:r>
             <w:r>
@@ -781,7 +802,19 @@
               <w:rPr>
                 <w:lang w:val="da-DK"/>
               </w:rPr>
-              <w:t>Patient fravælger behandlinger.</w:t>
+              <w:t>Patient f</w:t>
+            </w:r>
+            <w:r>
+              <w:rPr>
+                <w:lang w:val="da-DK"/>
+              </w:rPr>
+              <w:t>iltrerer</w:t>
+            </w:r>
+            <w:r>
+              <w:rPr>
+                <w:lang w:val="da-DK"/>
+              </w:rPr>
+              <w:t xml:space="preserve"> behandlinger.</w:t>
             </w:r>
           </w:p>
           <w:p>
@@ -800,7 +833,19 @@
               <w:rPr>
                 <w:lang w:val="da-DK"/>
               </w:rPr>
-              <w:t>Systemet præsenter en opdateret kalender.</w:t>
+              <w:t>Systemet præsenter</w:t>
+            </w:r>
+            <w:r>
+              <w:rPr>
+                <w:lang w:val="da-DK"/>
+              </w:rPr>
+              <w:t>er</w:t>
+            </w:r>
+            <w:r>
+              <w:rPr>
+                <w:lang w:val="da-DK"/>
+              </w:rPr>
+              <w:t xml:space="preserve"> en opdateret kalender.</w:t>
             </w:r>
           </w:p>
         </w:tc>
@@ -886,7 +931,19 @@
               <w:rPr>
                 <w:lang w:val="da-DK"/>
               </w:rPr>
-              <w:t>vil se behandlinger</w:t>
+              <w:t xml:space="preserve">vil </w:t>
+            </w:r>
+            <w:r>
+              <w:rPr>
+                <w:lang w:val="da-DK"/>
+              </w:rPr>
+              <w:t xml:space="preserve">kun </w:t>
+            </w:r>
+            <w:r>
+              <w:rPr>
+                <w:lang w:val="da-DK"/>
+              </w:rPr>
+              <w:t>se behandlinger</w:t>
             </w:r>
             <w:r>
               <w:rPr>
@@ -911,7 +968,19 @@
               <w:rPr>
                 <w:lang w:val="da-DK"/>
               </w:rPr>
-              <w:t>Patient fravælger træningspas.</w:t>
+              <w:t>Patient f</w:t>
+            </w:r>
+            <w:r>
+              <w:rPr>
+                <w:lang w:val="da-DK"/>
+              </w:rPr>
+              <w:t>iltrerer</w:t>
+            </w:r>
+            <w:r>
+              <w:rPr>
+                <w:lang w:val="da-DK"/>
+              </w:rPr>
+              <w:t xml:space="preserve"> træningspas.</w:t>
             </w:r>
           </w:p>
           <w:p>
@@ -2620,7 +2689,7 @@
 </file>
 
 <file path=customXml/itemProps1.xml><?xml version="1.0" encoding="utf-8"?>
-<ds:datastoreItem xmlns:ds="http://schemas.openxmlformats.org/officeDocument/2006/customXml" ds:itemID="{626E2408-D383-4A0B-A163-E73A85786138}">
+<ds:datastoreItem xmlns:ds="http://schemas.openxmlformats.org/officeDocument/2006/customXml" ds:itemID="{C46815C0-12CA-4B4F-BEB5-0134595724E6}">
   <ds:schemaRefs>
     <ds:schemaRef ds:uri="http://schemas.openxmlformats.org/officeDocument/2006/bibliography"/>
   </ds:schemaRefs>

</xml_diff>

<commit_message>
Ret UC03, SSD03 efter review
Co-Authored-By: thundergrove <thundergrove@users.noreply.github.com>
</commit_message>
<xml_diff>
--- a/02 Requirements & Analysis/UC03 Vis Kalender.docx
+++ b/02 Requirements & Analysis/UC03 Vis Kalender.docx
@@ -52,6 +52,13 @@
                 <w:b/>
                 <w:bCs/>
               </w:rPr>
+              <w:t>2</w:t>
+            </w:r>
+            <w:r>
+              <w:rPr>
+                <w:b/>
+                <w:bCs/>
+              </w:rPr>
               <w:t>Use Case Section</w:t>
             </w:r>
           </w:p>
@@ -786,68 +793,6 @@
               <w:t xml:space="preserve"> med alle behandlinger og træningspas.</w:t>
             </w:r>
           </w:p>
-          <w:p>
-            <w:pPr>
-              <w:pStyle w:val="Listeafsnit"/>
-              <w:widowControl w:val="0"/>
-              <w:numPr>
-                <w:ilvl w:val="0"/>
-                <w:numId w:val="1"/>
-              </w:numPr>
-              <w:rPr>
-                <w:lang w:val="da-DK"/>
-              </w:rPr>
-            </w:pPr>
-            <w:r>
-              <w:rPr>
-                <w:lang w:val="da-DK"/>
-              </w:rPr>
-              <w:t>Patient f</w:t>
-            </w:r>
-            <w:r>
-              <w:rPr>
-                <w:lang w:val="da-DK"/>
-              </w:rPr>
-              <w:t>iltrerer</w:t>
-            </w:r>
-            <w:r>
-              <w:rPr>
-                <w:lang w:val="da-DK"/>
-              </w:rPr>
-              <w:t xml:space="preserve"> behandlinger.</w:t>
-            </w:r>
-          </w:p>
-          <w:p>
-            <w:pPr>
-              <w:pStyle w:val="Listeafsnit"/>
-              <w:widowControl w:val="0"/>
-              <w:numPr>
-                <w:ilvl w:val="0"/>
-                <w:numId w:val="1"/>
-              </w:numPr>
-              <w:rPr>
-                <w:lang w:val="da-DK"/>
-              </w:rPr>
-            </w:pPr>
-            <w:r>
-              <w:rPr>
-                <w:lang w:val="da-DK"/>
-              </w:rPr>
-              <w:t>Systemet præsenter</w:t>
-            </w:r>
-            <w:r>
-              <w:rPr>
-                <w:lang w:val="da-DK"/>
-              </w:rPr>
-              <w:t>er</w:t>
-            </w:r>
-            <w:r>
-              <w:rPr>
-                <w:lang w:val="da-DK"/>
-              </w:rPr>
-              <w:t xml:space="preserve"> en opdateret kalender.</w:t>
-            </w:r>
-          </w:p>
         </w:tc>
       </w:tr>
       <w:tr>
@@ -913,7 +858,7 @@
               <w:rPr>
                 <w:lang w:val="da-DK"/>
               </w:rPr>
-              <w:t>3</w:t>
+              <w:t>2</w:t>
             </w:r>
             <w:r>
               <w:rPr>
@@ -980,7 +925,19 @@
               <w:rPr>
                 <w:lang w:val="da-DK"/>
               </w:rPr>
-              <w:t xml:space="preserve"> træningspas.</w:t>
+              <w:t xml:space="preserve"> træningspas</w:t>
+            </w:r>
+            <w:r>
+              <w:rPr>
+                <w:lang w:val="da-DK"/>
+              </w:rPr>
+              <w:t xml:space="preserve"> fra</w:t>
+            </w:r>
+            <w:r>
+              <w:rPr>
+                <w:lang w:val="da-DK"/>
+              </w:rPr>
+              <w:t>.</w:t>
             </w:r>
           </w:p>
           <w:p>
@@ -999,13 +956,77 @@
               <w:rPr>
                 <w:lang w:val="da-DK"/>
               </w:rPr>
-              <w:t>Fo</w:t>
-            </w:r>
-            <w:r>
-              <w:rPr>
-                <w:lang w:val="da-DK"/>
-              </w:rPr>
-              <w:t>rtsæt fra Main succes scenario punkt 4.</w:t>
+              <w:t>Systemet præsenterer en opdateret kalender</w:t>
+            </w:r>
+            <w:r>
+              <w:rPr>
+                <w:lang w:val="da-DK"/>
+              </w:rPr>
+              <w:t>.</w:t>
+            </w:r>
+          </w:p>
+          <w:p>
+            <w:pPr>
+              <w:widowControl w:val="0"/>
+              <w:rPr>
+                <w:lang w:val="da-DK"/>
+              </w:rPr>
+            </w:pPr>
+            <w:r>
+              <w:rPr>
+                <w:lang w:val="da-DK"/>
+              </w:rPr>
+              <w:t>2b. Patient vil kun se træningspas.</w:t>
+            </w:r>
+          </w:p>
+          <w:p>
+            <w:pPr>
+              <w:pStyle w:val="Listeafsnit"/>
+              <w:widowControl w:val="0"/>
+              <w:numPr>
+                <w:ilvl w:val="0"/>
+                <w:numId w:val="7"/>
+              </w:numPr>
+              <w:rPr>
+                <w:lang w:val="da-DK"/>
+              </w:rPr>
+            </w:pPr>
+            <w:r>
+              <w:rPr>
+                <w:lang w:val="da-DK"/>
+              </w:rPr>
+              <w:t>Patient filtrerer behandlinger</w:t>
+            </w:r>
+            <w:r>
+              <w:rPr>
+                <w:lang w:val="da-DK"/>
+              </w:rPr>
+              <w:t xml:space="preserve"> fra</w:t>
+            </w:r>
+            <w:r>
+              <w:rPr>
+                <w:lang w:val="da-DK"/>
+              </w:rPr>
+              <w:t>.</w:t>
+            </w:r>
+          </w:p>
+          <w:p>
+            <w:pPr>
+              <w:pStyle w:val="Listeafsnit"/>
+              <w:widowControl w:val="0"/>
+              <w:numPr>
+                <w:ilvl w:val="0"/>
+                <w:numId w:val="7"/>
+              </w:numPr>
+              <w:rPr>
+                <w:lang w:val="da-DK"/>
+              </w:rPr>
+            </w:pPr>
+            <w:r>
+              <w:rPr>
+                <w:lang w:val="da-DK"/>
+              </w:rPr>
+              <w:t>Systemet præsenterer en opdateret kalender.</w:t>
             </w:r>
           </w:p>
         </w:tc>
@@ -1643,6 +1664,92 @@
     </w:lvl>
   </w:abstractNum>
   <w:abstractNum w:abstractNumId="4" w15:restartNumberingAfterBreak="0">
+    <w:nsid w:val="4B0718C9"/>
+    <w:multiLevelType w:val="hybridMultilevel"/>
+    <w:tmpl w:val="C13818E8"/>
+    <w:lvl w:ilvl="0" w:tplc="0406000F">
+      <w:start w:val="1"/>
+      <w:numFmt w:val="decimal"/>
+      <w:lvlText w:val="%1."/>
+      <w:lvlJc w:val="left"/>
+      <w:pPr>
+        <w:ind w:left="720" w:hanging="360"/>
+      </w:pPr>
+    </w:lvl>
+    <w:lvl w:ilvl="1" w:tplc="04060019" w:tentative="1">
+      <w:start w:val="1"/>
+      <w:numFmt w:val="lowerLetter"/>
+      <w:lvlText w:val="%2."/>
+      <w:lvlJc w:val="left"/>
+      <w:pPr>
+        <w:ind w:left="1440" w:hanging="360"/>
+      </w:pPr>
+    </w:lvl>
+    <w:lvl w:ilvl="2" w:tplc="0406001B" w:tentative="1">
+      <w:start w:val="1"/>
+      <w:numFmt w:val="lowerRoman"/>
+      <w:lvlText w:val="%3."/>
+      <w:lvlJc w:val="right"/>
+      <w:pPr>
+        <w:ind w:left="2160" w:hanging="180"/>
+      </w:pPr>
+    </w:lvl>
+    <w:lvl w:ilvl="3" w:tplc="0406000F" w:tentative="1">
+      <w:start w:val="1"/>
+      <w:numFmt w:val="decimal"/>
+      <w:lvlText w:val="%4."/>
+      <w:lvlJc w:val="left"/>
+      <w:pPr>
+        <w:ind w:left="2880" w:hanging="360"/>
+      </w:pPr>
+    </w:lvl>
+    <w:lvl w:ilvl="4" w:tplc="04060019" w:tentative="1">
+      <w:start w:val="1"/>
+      <w:numFmt w:val="lowerLetter"/>
+      <w:lvlText w:val="%5."/>
+      <w:lvlJc w:val="left"/>
+      <w:pPr>
+        <w:ind w:left="3600" w:hanging="360"/>
+      </w:pPr>
+    </w:lvl>
+    <w:lvl w:ilvl="5" w:tplc="0406001B" w:tentative="1">
+      <w:start w:val="1"/>
+      <w:numFmt w:val="lowerRoman"/>
+      <w:lvlText w:val="%6."/>
+      <w:lvlJc w:val="right"/>
+      <w:pPr>
+        <w:ind w:left="4320" w:hanging="180"/>
+      </w:pPr>
+    </w:lvl>
+    <w:lvl w:ilvl="6" w:tplc="0406000F" w:tentative="1">
+      <w:start w:val="1"/>
+      <w:numFmt w:val="decimal"/>
+      <w:lvlText w:val="%7."/>
+      <w:lvlJc w:val="left"/>
+      <w:pPr>
+        <w:ind w:left="5040" w:hanging="360"/>
+      </w:pPr>
+    </w:lvl>
+    <w:lvl w:ilvl="7" w:tplc="04060019" w:tentative="1">
+      <w:start w:val="1"/>
+      <w:numFmt w:val="lowerLetter"/>
+      <w:lvlText w:val="%8."/>
+      <w:lvlJc w:val="left"/>
+      <w:pPr>
+        <w:ind w:left="5760" w:hanging="360"/>
+      </w:pPr>
+    </w:lvl>
+    <w:lvl w:ilvl="8" w:tplc="0406001B" w:tentative="1">
+      <w:start w:val="1"/>
+      <w:numFmt w:val="lowerRoman"/>
+      <w:lvlText w:val="%9."/>
+      <w:lvlJc w:val="right"/>
+      <w:pPr>
+        <w:ind w:left="6480" w:hanging="180"/>
+      </w:pPr>
+    </w:lvl>
+  </w:abstractNum>
+  <w:abstractNum w:abstractNumId="5" w15:restartNumberingAfterBreak="0">
     <w:nsid w:val="556F3C3E"/>
     <w:multiLevelType w:val="hybridMultilevel"/>
     <w:tmpl w:val="CAC6A3F8"/>
@@ -1731,7 +1838,7 @@
       </w:pPr>
     </w:lvl>
   </w:abstractNum>
-  <w:abstractNum w:abstractNumId="5" w15:restartNumberingAfterBreak="0">
+  <w:abstractNum w:abstractNumId="6" w15:restartNumberingAfterBreak="0">
     <w:nsid w:val="62731545"/>
     <w:multiLevelType w:val="hybridMultilevel"/>
     <w:tmpl w:val="7F72DB7E"/>
@@ -1821,7 +1928,7 @@
     <w:abstractNumId w:val="3"/>
   </w:num>
   <w:num w:numId="2">
-    <w:abstractNumId w:val="4"/>
+    <w:abstractNumId w:val="5"/>
   </w:num>
   <w:num w:numId="3">
     <w:abstractNumId w:val="2"/>
@@ -1830,10 +1937,13 @@
     <w:abstractNumId w:val="0"/>
   </w:num>
   <w:num w:numId="5">
-    <w:abstractNumId w:val="5"/>
+    <w:abstractNumId w:val="6"/>
   </w:num>
   <w:num w:numId="6">
     <w:abstractNumId w:val="1"/>
+  </w:num>
+  <w:num w:numId="7">
+    <w:abstractNumId w:val="4"/>
   </w:num>
 </w:numbering>
 </file>
@@ -2689,7 +2799,7 @@
 </file>
 
 <file path=customXml/itemProps1.xml><?xml version="1.0" encoding="utf-8"?>
-<ds:datastoreItem xmlns:ds="http://schemas.openxmlformats.org/officeDocument/2006/customXml" ds:itemID="{C46815C0-12CA-4B4F-BEB5-0134595724E6}">
+<ds:datastoreItem xmlns:ds="http://schemas.openxmlformats.org/officeDocument/2006/customXml" ds:itemID="{06CF7D3A-1F09-4351-A783-B27827921F11}">
   <ds:schemaRefs>
     <ds:schemaRef ds:uri="http://schemas.openxmlformats.org/officeDocument/2006/bibliography"/>
   </ds:schemaRefs>

</xml_diff>

<commit_message>
Lav OC0302 visKalender og rettelser til tilhørende artefakter
Closes #183

Co-Authored-By: Rasmus Jannerup <rasm211d@users.noreply.github.com>
</commit_message>
<xml_diff>
--- a/02 Requirements & Analysis/UC03 Vis Kalender.docx
+++ b/02 Requirements & Analysis/UC03 Vis Kalender.docx
@@ -458,7 +458,19 @@
               <w:rPr>
                 <w:lang w:val="da-DK"/>
               </w:rPr>
-              <w:t>sin kalender med træningspas og behandlinger</w:t>
+              <w:t>sin kalender med</w:t>
+            </w:r>
+            <w:r>
+              <w:rPr>
+                <w:lang w:val="da-DK"/>
+              </w:rPr>
+              <w:t xml:space="preserve"> træningsprogrammer,</w:t>
+            </w:r>
+            <w:r>
+              <w:rPr>
+                <w:lang w:val="da-DK"/>
+              </w:rPr>
+              <w:t xml:space="preserve"> træningspas og behandlinger</w:t>
             </w:r>
             <w:r>
               <w:rPr>
@@ -644,13 +656,43 @@
               <w:rPr>
                 <w:lang w:val="da-DK"/>
               </w:rPr>
+              <w:t xml:space="preserve"> med træningsprogram</w:t>
+            </w:r>
+            <w:r>
+              <w:rPr>
+                <w:lang w:val="da-DK"/>
+              </w:rPr>
+              <w:t>mer</w:t>
+            </w:r>
+            <w:r>
+              <w:rPr>
+                <w:lang w:val="da-DK"/>
+              </w:rPr>
+              <w:t>, træningspas og behandlinger</w:t>
+            </w:r>
+            <w:r>
+              <w:rPr>
+                <w:lang w:val="da-DK"/>
+              </w:rPr>
               <w:t xml:space="preserve"> </w:t>
             </w:r>
             <w:r>
               <w:rPr>
                 <w:lang w:val="da-DK"/>
               </w:rPr>
-              <w:t xml:space="preserve">og </w:t>
+              <w:t>og</w:t>
+            </w:r>
+            <w:r>
+              <w:rPr>
+                <w:lang w:val="da-DK"/>
+              </w:rPr>
+              <w:t xml:space="preserve"> kan</w:t>
+            </w:r>
+            <w:r>
+              <w:rPr>
+                <w:lang w:val="da-DK"/>
+              </w:rPr>
+              <w:t xml:space="preserve"> </w:t>
             </w:r>
             <w:r>
               <w:rPr>
@@ -790,7 +832,19 @@
               <w:rPr>
                 <w:lang w:val="da-DK"/>
               </w:rPr>
-              <w:t xml:space="preserve"> med alle behandlinger og træningspas.</w:t>
+              <w:t xml:space="preserve"> med alle </w:t>
+            </w:r>
+            <w:r>
+              <w:rPr>
+                <w:lang w:val="da-DK"/>
+              </w:rPr>
+              <w:t xml:space="preserve">træningsprogrammer, </w:t>
+            </w:r>
+            <w:r>
+              <w:rPr>
+                <w:lang w:val="da-DK"/>
+              </w:rPr>
+              <w:t>behandlinger og træningspas.</w:t>
             </w:r>
           </w:p>
         </w:tc>
@@ -894,6 +948,18 @@
               <w:rPr>
                 <w:lang w:val="da-DK"/>
               </w:rPr>
+              <w:t xml:space="preserve"> og træningsp</w:t>
+            </w:r>
+            <w:r>
+              <w:rPr>
+                <w:lang w:val="da-DK"/>
+              </w:rPr>
+              <w:t>rogram</w:t>
+            </w:r>
+            <w:r>
+              <w:rPr>
+                <w:lang w:val="da-DK"/>
+              </w:rPr>
               <w:t>.</w:t>
             </w:r>
           </w:p>
@@ -968,15 +1034,98 @@
           <w:p>
             <w:pPr>
               <w:widowControl w:val="0"/>
-              <w:rPr>
-                <w:lang w:val="da-DK"/>
-              </w:rPr>
-            </w:pPr>
-            <w:r>
-              <w:rPr>
-                <w:lang w:val="da-DK"/>
-              </w:rPr>
-              <w:t>2b. Patient vil kun se træningspas.</w:t>
+              <w:ind w:left="720"/>
+              <w:rPr>
+                <w:lang w:val="da-DK"/>
+              </w:rPr>
+            </w:pPr>
+            <w:r>
+              <w:rPr>
+                <w:lang w:val="da-DK"/>
+              </w:rPr>
+              <w:t>2</w:t>
+            </w:r>
+            <w:r>
+              <w:rPr>
+                <w:lang w:val="da-DK"/>
+              </w:rPr>
+              <w:t>a. Patient vil hverken se behandlinger eller træningspas.</w:t>
+            </w:r>
+          </w:p>
+          <w:p>
+            <w:pPr>
+              <w:pStyle w:val="Listeafsnit"/>
+              <w:widowControl w:val="0"/>
+              <w:numPr>
+                <w:ilvl w:val="1"/>
+                <w:numId w:val="6"/>
+              </w:numPr>
+              <w:rPr>
+                <w:lang w:val="da-DK"/>
+              </w:rPr>
+            </w:pPr>
+            <w:r>
+              <w:rPr>
+                <w:lang w:val="da-DK"/>
+              </w:rPr>
+              <w:t>Pati</w:t>
+            </w:r>
+            <w:r>
+              <w:rPr>
+                <w:lang w:val="da-DK"/>
+              </w:rPr>
+              <w:t>en</w:t>
+            </w:r>
+            <w:r>
+              <w:rPr>
+                <w:lang w:val="da-DK"/>
+              </w:rPr>
+              <w:t>ten filtrerer behandlinger fra.</w:t>
+            </w:r>
+          </w:p>
+          <w:p>
+            <w:pPr>
+              <w:pStyle w:val="Listeafsnit"/>
+              <w:widowControl w:val="0"/>
+              <w:numPr>
+                <w:ilvl w:val="1"/>
+                <w:numId w:val="6"/>
+              </w:numPr>
+              <w:rPr>
+                <w:lang w:val="da-DK"/>
+              </w:rPr>
+            </w:pPr>
+            <w:r>
+              <w:rPr>
+                <w:lang w:val="da-DK"/>
+              </w:rPr>
+              <w:t>Systemet præsenterer en opdateret kalender.</w:t>
+            </w:r>
+          </w:p>
+          <w:p>
+            <w:pPr>
+              <w:widowControl w:val="0"/>
+              <w:rPr>
+                <w:lang w:val="da-DK"/>
+              </w:rPr>
+            </w:pPr>
+            <w:r>
+              <w:rPr>
+                <w:lang w:val="da-DK"/>
+              </w:rPr>
+              <w:t>2b. Patient vil kun se træningspas</w:t>
+            </w:r>
+            <w:r>
+              <w:rPr>
+                <w:lang w:val="da-DK"/>
+              </w:rPr>
+              <w:t xml:space="preserve"> og træningsprogram</w:t>
+            </w:r>
+            <w:r>
+              <w:rPr>
+                <w:lang w:val="da-DK"/>
+              </w:rPr>
+              <w:t>.</w:t>
             </w:r>
           </w:p>
           <w:p>
@@ -985,7 +1134,7 @@
               <w:widowControl w:val="0"/>
               <w:numPr>
                 <w:ilvl w:val="0"/>
-                <w:numId w:val="7"/>
+                <w:numId w:val="9"/>
               </w:numPr>
               <w:rPr>
                 <w:lang w:val="da-DK"/>
@@ -995,19 +1144,7 @@
               <w:rPr>
                 <w:lang w:val="da-DK"/>
               </w:rPr>
-              <w:t>Patient filtrerer behandlinger</w:t>
-            </w:r>
-            <w:r>
-              <w:rPr>
-                <w:lang w:val="da-DK"/>
-              </w:rPr>
-              <w:t xml:space="preserve"> fra</w:t>
-            </w:r>
-            <w:r>
-              <w:rPr>
-                <w:lang w:val="da-DK"/>
-              </w:rPr>
-              <w:t>.</w:t>
+              <w:t>Patient filtrerer behandlinger fra.</w:t>
             </w:r>
           </w:p>
           <w:p>
@@ -1016,7 +1153,7 @@
               <w:widowControl w:val="0"/>
               <w:numPr>
                 <w:ilvl w:val="0"/>
-                <w:numId w:val="7"/>
+                <w:numId w:val="9"/>
               </w:numPr>
               <w:rPr>
                 <w:lang w:val="da-DK"/>
@@ -1199,6 +1336,7 @@
                 <w:b/>
                 <w:bCs/>
               </w:rPr>
+              <w:lastRenderedPageBreak/>
               <w:t>Frequency of Occurrence</w:t>
             </w:r>
           </w:p>
@@ -1408,7 +1546,7 @@
   <w:abstractNum w:abstractNumId="1" w15:restartNumberingAfterBreak="0">
     <w:nsid w:val="208E0D9A"/>
     <w:multiLevelType w:val="hybridMultilevel"/>
-    <w:tmpl w:val="1DE2A628"/>
+    <w:tmpl w:val="D2D267F0"/>
     <w:lvl w:ilvl="0" w:tplc="0406000F">
       <w:start w:val="1"/>
       <w:numFmt w:val="decimal"/>
@@ -1418,16 +1556,16 @@
         <w:ind w:left="720" w:hanging="360"/>
       </w:pPr>
     </w:lvl>
-    <w:lvl w:ilvl="1" w:tplc="04060019" w:tentative="1">
-      <w:start w:val="1"/>
-      <w:numFmt w:val="lowerLetter"/>
+    <w:lvl w:ilvl="1" w:tplc="0406000F">
+      <w:start w:val="1"/>
+      <w:numFmt w:val="decimal"/>
       <w:lvlText w:val="%2."/>
       <w:lvlJc w:val="left"/>
       <w:pPr>
         <w:ind w:left="1440" w:hanging="360"/>
       </w:pPr>
     </w:lvl>
-    <w:lvl w:ilvl="2" w:tplc="0406001B" w:tentative="1">
+    <w:lvl w:ilvl="2" w:tplc="0406001B">
       <w:start w:val="1"/>
       <w:numFmt w:val="lowerRoman"/>
       <w:lvlText w:val="%3."/>
@@ -1578,6 +1716,178 @@
     </w:lvl>
   </w:abstractNum>
   <w:abstractNum w:abstractNumId="3" w15:restartNumberingAfterBreak="0">
+    <w:nsid w:val="2C3055F9"/>
+    <w:multiLevelType w:val="hybridMultilevel"/>
+    <w:tmpl w:val="E9DA18B6"/>
+    <w:lvl w:ilvl="0" w:tplc="0406000F">
+      <w:start w:val="1"/>
+      <w:numFmt w:val="decimal"/>
+      <w:lvlText w:val="%1."/>
+      <w:lvlJc w:val="left"/>
+      <w:pPr>
+        <w:ind w:left="1080" w:hanging="360"/>
+      </w:pPr>
+    </w:lvl>
+    <w:lvl w:ilvl="1" w:tplc="04060019" w:tentative="1">
+      <w:start w:val="1"/>
+      <w:numFmt w:val="lowerLetter"/>
+      <w:lvlText w:val="%2."/>
+      <w:lvlJc w:val="left"/>
+      <w:pPr>
+        <w:ind w:left="1800" w:hanging="360"/>
+      </w:pPr>
+    </w:lvl>
+    <w:lvl w:ilvl="2" w:tplc="0406001B" w:tentative="1">
+      <w:start w:val="1"/>
+      <w:numFmt w:val="lowerRoman"/>
+      <w:lvlText w:val="%3."/>
+      <w:lvlJc w:val="right"/>
+      <w:pPr>
+        <w:ind w:left="2520" w:hanging="180"/>
+      </w:pPr>
+    </w:lvl>
+    <w:lvl w:ilvl="3" w:tplc="0406000F" w:tentative="1">
+      <w:start w:val="1"/>
+      <w:numFmt w:val="decimal"/>
+      <w:lvlText w:val="%4."/>
+      <w:lvlJc w:val="left"/>
+      <w:pPr>
+        <w:ind w:left="3240" w:hanging="360"/>
+      </w:pPr>
+    </w:lvl>
+    <w:lvl w:ilvl="4" w:tplc="04060019" w:tentative="1">
+      <w:start w:val="1"/>
+      <w:numFmt w:val="lowerLetter"/>
+      <w:lvlText w:val="%5."/>
+      <w:lvlJc w:val="left"/>
+      <w:pPr>
+        <w:ind w:left="3960" w:hanging="360"/>
+      </w:pPr>
+    </w:lvl>
+    <w:lvl w:ilvl="5" w:tplc="0406001B" w:tentative="1">
+      <w:start w:val="1"/>
+      <w:numFmt w:val="lowerRoman"/>
+      <w:lvlText w:val="%6."/>
+      <w:lvlJc w:val="right"/>
+      <w:pPr>
+        <w:ind w:left="4680" w:hanging="180"/>
+      </w:pPr>
+    </w:lvl>
+    <w:lvl w:ilvl="6" w:tplc="0406000F" w:tentative="1">
+      <w:start w:val="1"/>
+      <w:numFmt w:val="decimal"/>
+      <w:lvlText w:val="%7."/>
+      <w:lvlJc w:val="left"/>
+      <w:pPr>
+        <w:ind w:left="5400" w:hanging="360"/>
+      </w:pPr>
+    </w:lvl>
+    <w:lvl w:ilvl="7" w:tplc="04060019" w:tentative="1">
+      <w:start w:val="1"/>
+      <w:numFmt w:val="lowerLetter"/>
+      <w:lvlText w:val="%8."/>
+      <w:lvlJc w:val="left"/>
+      <w:pPr>
+        <w:ind w:left="6120" w:hanging="360"/>
+      </w:pPr>
+    </w:lvl>
+    <w:lvl w:ilvl="8" w:tplc="0406001B" w:tentative="1">
+      <w:start w:val="1"/>
+      <w:numFmt w:val="lowerRoman"/>
+      <w:lvlText w:val="%9."/>
+      <w:lvlJc w:val="right"/>
+      <w:pPr>
+        <w:ind w:left="6840" w:hanging="180"/>
+      </w:pPr>
+    </w:lvl>
+  </w:abstractNum>
+  <w:abstractNum w:abstractNumId="4" w15:restartNumberingAfterBreak="0">
+    <w:nsid w:val="30601D9F"/>
+    <w:multiLevelType w:val="hybridMultilevel"/>
+    <w:tmpl w:val="2D1E3A3E"/>
+    <w:lvl w:ilvl="0" w:tplc="0406000F">
+      <w:start w:val="1"/>
+      <w:numFmt w:val="decimal"/>
+      <w:lvlText w:val="%1."/>
+      <w:lvlJc w:val="left"/>
+      <w:pPr>
+        <w:ind w:left="720" w:hanging="360"/>
+      </w:pPr>
+    </w:lvl>
+    <w:lvl w:ilvl="1" w:tplc="04060019" w:tentative="1">
+      <w:start w:val="1"/>
+      <w:numFmt w:val="lowerLetter"/>
+      <w:lvlText w:val="%2."/>
+      <w:lvlJc w:val="left"/>
+      <w:pPr>
+        <w:ind w:left="1440" w:hanging="360"/>
+      </w:pPr>
+    </w:lvl>
+    <w:lvl w:ilvl="2" w:tplc="0406001B" w:tentative="1">
+      <w:start w:val="1"/>
+      <w:numFmt w:val="lowerRoman"/>
+      <w:lvlText w:val="%3."/>
+      <w:lvlJc w:val="right"/>
+      <w:pPr>
+        <w:ind w:left="2160" w:hanging="180"/>
+      </w:pPr>
+    </w:lvl>
+    <w:lvl w:ilvl="3" w:tplc="0406000F" w:tentative="1">
+      <w:start w:val="1"/>
+      <w:numFmt w:val="decimal"/>
+      <w:lvlText w:val="%4."/>
+      <w:lvlJc w:val="left"/>
+      <w:pPr>
+        <w:ind w:left="2880" w:hanging="360"/>
+      </w:pPr>
+    </w:lvl>
+    <w:lvl w:ilvl="4" w:tplc="04060019" w:tentative="1">
+      <w:start w:val="1"/>
+      <w:numFmt w:val="lowerLetter"/>
+      <w:lvlText w:val="%5."/>
+      <w:lvlJc w:val="left"/>
+      <w:pPr>
+        <w:ind w:left="3600" w:hanging="360"/>
+      </w:pPr>
+    </w:lvl>
+    <w:lvl w:ilvl="5" w:tplc="0406001B" w:tentative="1">
+      <w:start w:val="1"/>
+      <w:numFmt w:val="lowerRoman"/>
+      <w:lvlText w:val="%6."/>
+      <w:lvlJc w:val="right"/>
+      <w:pPr>
+        <w:ind w:left="4320" w:hanging="180"/>
+      </w:pPr>
+    </w:lvl>
+    <w:lvl w:ilvl="6" w:tplc="0406000F" w:tentative="1">
+      <w:start w:val="1"/>
+      <w:numFmt w:val="decimal"/>
+      <w:lvlText w:val="%7."/>
+      <w:lvlJc w:val="left"/>
+      <w:pPr>
+        <w:ind w:left="5040" w:hanging="360"/>
+      </w:pPr>
+    </w:lvl>
+    <w:lvl w:ilvl="7" w:tplc="04060019" w:tentative="1">
+      <w:start w:val="1"/>
+      <w:numFmt w:val="lowerLetter"/>
+      <w:lvlText w:val="%8."/>
+      <w:lvlJc w:val="left"/>
+      <w:pPr>
+        <w:ind w:left="5760" w:hanging="360"/>
+      </w:pPr>
+    </w:lvl>
+    <w:lvl w:ilvl="8" w:tplc="0406001B" w:tentative="1">
+      <w:start w:val="1"/>
+      <w:numFmt w:val="lowerRoman"/>
+      <w:lvlText w:val="%9."/>
+      <w:lvlJc w:val="right"/>
+      <w:pPr>
+        <w:ind w:left="6480" w:hanging="180"/>
+      </w:pPr>
+    </w:lvl>
+  </w:abstractNum>
+  <w:abstractNum w:abstractNumId="5" w15:restartNumberingAfterBreak="0">
     <w:nsid w:val="3E837262"/>
     <w:multiLevelType w:val="hybridMultilevel"/>
     <w:tmpl w:val="C13818E8"/>
@@ -1663,7 +1973,7 @@
       </w:pPr>
     </w:lvl>
   </w:abstractNum>
-  <w:abstractNum w:abstractNumId="4" w15:restartNumberingAfterBreak="0">
+  <w:abstractNum w:abstractNumId="6" w15:restartNumberingAfterBreak="0">
     <w:nsid w:val="4B0718C9"/>
     <w:multiLevelType w:val="hybridMultilevel"/>
     <w:tmpl w:val="C13818E8"/>
@@ -1749,7 +2059,7 @@
       </w:pPr>
     </w:lvl>
   </w:abstractNum>
-  <w:abstractNum w:abstractNumId="5" w15:restartNumberingAfterBreak="0">
+  <w:abstractNum w:abstractNumId="7" w15:restartNumberingAfterBreak="0">
     <w:nsid w:val="556F3C3E"/>
     <w:multiLevelType w:val="hybridMultilevel"/>
     <w:tmpl w:val="CAC6A3F8"/>
@@ -1838,7 +2148,7 @@
       </w:pPr>
     </w:lvl>
   </w:abstractNum>
-  <w:abstractNum w:abstractNumId="6" w15:restartNumberingAfterBreak="0">
+  <w:abstractNum w:abstractNumId="8" w15:restartNumberingAfterBreak="0">
     <w:nsid w:val="62731545"/>
     <w:multiLevelType w:val="hybridMultilevel"/>
     <w:tmpl w:val="7F72DB7E"/>
@@ -1925,10 +2235,10 @@
     </w:lvl>
   </w:abstractNum>
   <w:num w:numId="1">
-    <w:abstractNumId w:val="3"/>
+    <w:abstractNumId w:val="5"/>
   </w:num>
   <w:num w:numId="2">
-    <w:abstractNumId w:val="5"/>
+    <w:abstractNumId w:val="7"/>
   </w:num>
   <w:num w:numId="3">
     <w:abstractNumId w:val="2"/>
@@ -1937,13 +2247,19 @@
     <w:abstractNumId w:val="0"/>
   </w:num>
   <w:num w:numId="5">
-    <w:abstractNumId w:val="6"/>
+    <w:abstractNumId w:val="8"/>
   </w:num>
   <w:num w:numId="6">
     <w:abstractNumId w:val="1"/>
   </w:num>
   <w:num w:numId="7">
+    <w:abstractNumId w:val="6"/>
+  </w:num>
+  <w:num w:numId="8">
     <w:abstractNumId w:val="4"/>
+  </w:num>
+  <w:num w:numId="9">
+    <w:abstractNumId w:val="3"/>
   </w:num>
 </w:numbering>
 </file>
@@ -2799,7 +3115,7 @@
 </file>
 
 <file path=customXml/itemProps1.xml><?xml version="1.0" encoding="utf-8"?>
-<ds:datastoreItem xmlns:ds="http://schemas.openxmlformats.org/officeDocument/2006/customXml" ds:itemID="{06CF7D3A-1F09-4351-A783-B27827921F11}">
+<ds:datastoreItem xmlns:ds="http://schemas.openxmlformats.org/officeDocument/2006/customXml" ds:itemID="{CD2E9201-4D32-4594-8C8C-E39860780EE7}">
   <ds:schemaRefs>
     <ds:schemaRef ds:uri="http://schemas.openxmlformats.org/officeDocument/2006/bibliography"/>
   </ds:schemaRefs>

</xml_diff>